<commit_message>
UI:  edit login & register layout
</commit_message>
<xml_diff>
--- a/0.專題資料/成果報告書格式/2-9專題成果報告書格式.docx
+++ b/0.專題資料/成果報告書格式/2-9專題成果報告書格式.docx
@@ -1830,8 +1830,18 @@
     </w:p>
     <w:p>
       <w:permStart w:id="571812396" w:edGrp="everyone"/>
-      <w:permEnd w:id="571812396"/>
     </w:p>
+    <w:p>
+      <w:r>
+        <w:rPr>
+          <w:rFonts w:hint="eastAsia"/>
+        </w:rPr>
+        <w:t>實作出來在資料庫資料表設計</w:t>
+      </w:r>
+    </w:p>
+    <w:p/>
+    <w:permEnd w:id="571812396"/>
+    <w:p/>
     <w:p/>
     <w:p/>
     <w:p>
@@ -5976,6 +5986,7 @@
     <w:lsdException w:name="HTML Sample" w:semiHidden="1" w:unhideWhenUsed="1"/>
     <w:lsdException w:name="HTML Typewriter" w:semiHidden="1" w:unhideWhenUsed="1"/>
     <w:lsdException w:name="HTML Variable" w:semiHidden="1" w:unhideWhenUsed="1"/>
+    <w:lsdException w:name="Normal Table" w:semiHidden="1" w:unhideWhenUsed="1"/>
     <w:lsdException w:name="annotation subject" w:semiHidden="1" w:unhideWhenUsed="1"/>
     <w:lsdException w:name="No List" w:semiHidden="1" w:unhideWhenUsed="1"/>
     <w:lsdException w:name="Outline List 1" w:semiHidden="1" w:unhideWhenUsed="1"/>
@@ -6022,8 +6033,10 @@
     <w:lsdException w:name="Table Subtle 2" w:semiHidden="1" w:unhideWhenUsed="1"/>
     <w:lsdException w:name="Table Web 1" w:semiHidden="1" w:unhideWhenUsed="1"/>
     <w:lsdException w:name="Table Web 2" w:semiHidden="1" w:unhideWhenUsed="1"/>
+    <w:lsdException w:name="Table Web 3" w:semiHidden="1" w:unhideWhenUsed="1"/>
     <w:lsdException w:name="Balloon Text" w:semiHidden="1" w:unhideWhenUsed="1"/>
     <w:lsdException w:name="Table Grid" w:uiPriority="59"/>
+    <w:lsdException w:name="Table Theme" w:semiHidden="1" w:unhideWhenUsed="1"/>
     <w:lsdException w:name="Placeholder Text" w:semiHidden="1"/>
     <w:lsdException w:name="No Spacing" w:uiPriority="1" w:qFormat="1"/>
     <w:lsdException w:name="Light Shading" w:uiPriority="60"/>

</xml_diff>